<commit_message>
Added words to ConOps
Filled out what I could without the group input
</commit_message>
<xml_diff>
--- a/FirstDeliverableDocs/ConOps.docx
+++ b/FirstDeliverableDocs/ConOps.docx
@@ -66,23 +66,13 @@
         </w:rPr>
         <w:t xml:space="preserve">, </w:t>
       </w:r>
-      <w:proofErr w:type="gramStart"/>
       <w:r>
         <w:rPr>
           <w:rFonts w:eastAsia="Times New Roman" w:cs="Times New Roman"/>
           <w:b/>
           <w:bCs/>
         </w:rPr>
-        <w:t>Fall</w:t>
-      </w:r>
-      <w:proofErr w:type="gramEnd"/>
-      <w:r>
-        <w:rPr>
-          <w:rFonts w:eastAsia="Times New Roman" w:cs="Times New Roman"/>
-          <w:b/>
-          <w:bCs/>
-        </w:rPr>
-        <w:t>, 2016</w:t>
+        <w:t>Fall, 2016</w:t>
       </w:r>
     </w:p>
     <w:p>
@@ -128,16 +118,8 @@
         <w:rPr>
           <w:rFonts w:eastAsia="Times New Roman" w:cs="Times New Roman"/>
         </w:rPr>
-        <w:t xml:space="preserve">Ben </w:t>
-      </w:r>
-      <w:proofErr w:type="spellStart"/>
-      <w:r>
-        <w:rPr>
-          <w:rFonts w:eastAsia="Times New Roman" w:cs="Times New Roman"/>
-        </w:rPr>
-        <w:t>Hochstadt</w:t>
-      </w:r>
-      <w:proofErr w:type="spellEnd"/>
+        <w:t>Ben Hochstadt</w:t>
+      </w:r>
     </w:p>
     <w:p>
       <w:pPr>
@@ -172,16 +154,8 @@
         <w:rPr>
           <w:rFonts w:eastAsia="Times New Roman" w:cs="Times New Roman"/>
         </w:rPr>
-        <w:t xml:space="preserve">Hunter </w:t>
-      </w:r>
-      <w:proofErr w:type="spellStart"/>
-      <w:r>
-        <w:rPr>
-          <w:rFonts w:eastAsia="Times New Roman" w:cs="Times New Roman"/>
-        </w:rPr>
-        <w:t>Heston</w:t>
-      </w:r>
-      <w:proofErr w:type="spellEnd"/>
+        <w:t>Hunter Heston</w:t>
+      </w:r>
     </w:p>
     <w:p>
       <w:pPr>
@@ -194,28 +168,12 @@
           <w:rFonts w:eastAsia="Times New Roman" w:cs="Times New Roman"/>
         </w:rPr>
       </w:pPr>
-      <w:proofErr w:type="spellStart"/>
-      <w:r>
-        <w:rPr>
-          <w:rFonts w:eastAsia="Times New Roman" w:cs="Times New Roman"/>
-        </w:rPr>
-        <w:t>Khris</w:t>
-      </w:r>
-      <w:proofErr w:type="spellEnd"/>
-      <w:r>
-        <w:rPr>
-          <w:rFonts w:eastAsia="Times New Roman" w:cs="Times New Roman"/>
-        </w:rPr>
-        <w:t xml:space="preserve"> </w:t>
-      </w:r>
-      <w:proofErr w:type="spellStart"/>
-      <w:r>
-        <w:rPr>
-          <w:rFonts w:eastAsia="Times New Roman" w:cs="Times New Roman"/>
-        </w:rPr>
-        <w:t>Bandong</w:t>
-      </w:r>
-      <w:proofErr w:type="spellEnd"/>
+      <w:r>
+        <w:rPr>
+          <w:rFonts w:eastAsia="Times New Roman" w:cs="Times New Roman"/>
+        </w:rPr>
+        <w:t>Khris Bandong</w:t>
+      </w:r>
     </w:p>
     <w:p>
       <w:pPr>
@@ -435,77 +393,72 @@
         <w:rPr>
           <w:rFonts w:eastAsia="Times New Roman" w:cs="Helvetica"/>
           <w:color w:val="333333"/>
-          <w:highlight w:val="yellow"/>
-        </w:rPr>
-        <w:t>&lt;Include a brief description of the current system</w:t>
-      </w:r>
-      <w:r>
+        </w:rPr>
+        <w:t>Since this is a web-app we are not building upon another system. The only thing we can do is compare our web-app to other hotel sites that allow this type of functionality.</w:t>
+      </w:r>
+    </w:p>
+    <w:p>
+      <w:pPr>
+        <w:spacing w:after="150" w:line="300" w:lineRule="atLeast"/>
         <w:rPr>
           <w:rFonts w:eastAsia="Times New Roman" w:cs="Helvetica"/>
           <w:color w:val="333333"/>
-          <w:highlight w:val="yellow"/>
-        </w:rPr>
-        <w:t xml:space="preserve"> (if applicable)</w:t>
-      </w:r>
+        </w:rPr>
+      </w:pPr>
       <w:r>
         <w:rPr>
           <w:rFonts w:eastAsia="Times New Roman" w:cs="Helvetica"/>
           <w:color w:val="333333"/>
-          <w:highlight w:val="yellow"/>
-        </w:rPr>
-        <w:t>. This is most applicable if your system builds on another or performs a task similar to other systems</w:t>
-      </w:r>
-      <w:proofErr w:type="gramStart"/>
+        </w:rPr>
+        <w:t>&lt;</w:t>
+      </w:r>
       <w:r>
         <w:rPr>
           <w:rFonts w:eastAsia="Times New Roman" w:cs="Helvetica"/>
           <w:color w:val="333333"/>
           <w:highlight w:val="yellow"/>
         </w:rPr>
-        <w:t>.&gt;</w:t>
-      </w:r>
-      <w:proofErr w:type="gramEnd"/>
+        <w:t>Include a brief description of the current system</w:t>
+      </w:r>
       <w:r>
         <w:rPr>
           <w:rFonts w:eastAsia="Times New Roman" w:cs="Helvetica"/>
           <w:color w:val="333333"/>
-        </w:rPr>
-        <w:t xml:space="preserve"> </w:t>
-      </w:r>
-    </w:p>
-    <w:p>
-      <w:pPr>
-        <w:spacing w:after="150" w:line="300" w:lineRule="atLeast"/>
+          <w:highlight w:val="yellow"/>
+        </w:rPr>
+        <w:t xml:space="preserve"> (if applicable)</w:t>
+      </w:r>
+      <w:r>
         <w:rPr>
           <w:rFonts w:eastAsia="Times New Roman" w:cs="Helvetica"/>
           <w:color w:val="333333"/>
-        </w:rPr>
-      </w:pPr>
+          <w:highlight w:val="yellow"/>
+        </w:rPr>
+        <w:t>. This is most applicable if your system builds on another or performs a task similar to other systems.&gt;</w:t>
+      </w:r>
       <w:r>
         <w:rPr>
           <w:rFonts w:eastAsia="Times New Roman" w:cs="Helvetica"/>
           <w:color w:val="333333"/>
-          <w:highlight w:val="yellow"/>
-        </w:rPr>
-        <w:t>&lt;If there are no other systems that are similar to the one you are creating, indicate that and briefly describe what your system will do. First ensure that you have performed an exhaustive search for similar software</w:t>
-      </w:r>
-      <w:proofErr w:type="gramStart"/>
-      <w:r>
+        </w:rPr>
+        <w:t xml:space="preserve"> </w:t>
+      </w:r>
+    </w:p>
+    <w:p>
+      <w:pPr>
+        <w:spacing w:after="150" w:line="300" w:lineRule="atLeast"/>
         <w:rPr>
           <w:rFonts w:eastAsia="Times New Roman" w:cs="Helvetica"/>
           <w:color w:val="333333"/>
-          <w:highlight w:val="yellow"/>
-        </w:rPr>
-        <w:t>.&gt;</w:t>
-      </w:r>
-      <w:proofErr w:type="gramEnd"/>
+        </w:rPr>
+      </w:pPr>
       <w:r>
         <w:rPr>
           <w:rFonts w:eastAsia="Times New Roman" w:cs="Helvetica"/>
           <w:color w:val="333333"/>
           <w:highlight w:val="yellow"/>
         </w:rPr>
-        <w:t xml:space="preserve"> </w:t>
+        <w:t>&lt;If there are no other systems that are similar to the one you are creating, indicate that and briefly describe what your system will do. First ensure that you have performed an exhaustive search for similar software.&gt;</w:t>
       </w:r>
       <w:r>
         <w:rPr>
@@ -521,26 +474,32 @@
           <w:color w:val="333333"/>
           <w:highlight w:val="yellow"/>
         </w:rPr>
-        <w:t>&lt;1 or 2 paragraphs.&gt;</w:t>
-      </w:r>
-    </w:p>
-    <w:p>
-      <w:pPr>
-        <w:spacing w:after="150" w:line="300" w:lineRule="atLeast"/>
+        <w:t xml:space="preserve"> </w:t>
+      </w:r>
+      <w:r>
         <w:rPr>
           <w:rFonts w:eastAsia="Times New Roman" w:cs="Helvetica"/>
           <w:color w:val="333333"/>
-        </w:rPr>
-      </w:pPr>
-      <w:r>
+          <w:highlight w:val="yellow"/>
+        </w:rPr>
+        <w:t>&lt;1 or 2 paragraphs.&gt;</w:t>
+      </w:r>
+    </w:p>
+    <w:p>
+      <w:pPr>
+        <w:spacing w:after="150" w:line="300" w:lineRule="atLeast"/>
         <w:rPr>
           <w:rFonts w:eastAsia="Times New Roman" w:cs="Helvetica"/>
           <w:color w:val="333333"/>
         </w:rPr>
+      </w:pPr>
+      <w:r>
+        <w:rPr>
+          <w:rFonts w:eastAsia="Times New Roman" w:cs="Helvetica"/>
+          <w:color w:val="333333"/>
+        </w:rPr>
         <w:t>Our system is a web-based application specifically for Hotel Management.</w:t>
       </w:r>
-      <w:bookmarkStart w:id="0" w:name="_GoBack"/>
-      <w:bookmarkEnd w:id="0"/>
     </w:p>
     <w:p>
       <w:pPr>
@@ -569,20 +528,31 @@
       <w:r>
         <w:rPr>
           <w:rFonts w:eastAsia="Times New Roman" w:cs="Times New Roman"/>
-          <w:highlight w:val="yellow"/>
         </w:rPr>
         <w:lastRenderedPageBreak/>
-        <w:t>&lt;Describe why a new or modified system is necessary.  What will your system provide that the current system does not?  Consider situations where yours is easier to use, cheaper, more accessible, or provides more or less features.  If your system is a new system, why will people need it</w:t>
-      </w:r>
-      <w:proofErr w:type="gramStart"/>
-      <w:r>
-        <w:rPr>
-          <w:rFonts w:eastAsia="Times New Roman" w:cs="Times New Roman"/>
-          <w:highlight w:val="yellow"/>
-        </w:rPr>
-        <w:t>?&gt;</w:t>
-      </w:r>
-      <w:proofErr w:type="gramEnd"/>
+        <w:t>A new system is necessary because Monopolies are bad.</w:t>
+      </w:r>
+    </w:p>
+    <w:p>
+      <w:pPr>
+        <w:spacing w:before="100" w:beforeAutospacing="1" w:after="100" w:afterAutospacing="1" w:line="240" w:lineRule="auto"/>
+        <w:rPr>
+          <w:rFonts w:eastAsia="Times New Roman" w:cs="Times New Roman"/>
+        </w:rPr>
+      </w:pPr>
+      <w:r>
+        <w:rPr>
+          <w:rFonts w:eastAsia="Times New Roman" w:cs="Times New Roman"/>
+        </w:rPr>
+        <w:t>&lt;</w:t>
+      </w:r>
+      <w:r>
+        <w:rPr>
+          <w:rFonts w:eastAsia="Times New Roman" w:cs="Times New Roman"/>
+          <w:highlight w:val="yellow"/>
+        </w:rPr>
+        <w:t>Describe why a new or modified system is necessary.  What will your system provide that the current system does not?  Consider situations where yours is easier to use, cheaper, more accessible, or provides more or less features.  If your system is a new system, why will people need it?&gt;</w:t>
+      </w:r>
       <w:r>
         <w:rPr>
           <w:rFonts w:eastAsia="Times New Roman" w:cs="Times New Roman"/>
@@ -620,6 +590,48 @@
         <w:spacing w:before="100" w:beforeAutospacing="1" w:after="100" w:afterAutospacing="1" w:line="240" w:lineRule="auto"/>
         <w:rPr>
           <w:rFonts w:eastAsia="Times New Roman" w:cs="Times New Roman"/>
+        </w:rPr>
+      </w:pPr>
+      <w:r>
+        <w:rPr>
+          <w:rFonts w:eastAsia="Times New Roman" w:cs="Times New Roman"/>
+        </w:rPr>
+        <w:t>Client: They will be allowed to make a user and password. They will also be allowed to make reservations, and check/cancel ONLY THEIR OWN current reservations.</w:t>
+      </w:r>
+    </w:p>
+    <w:p>
+      <w:pPr>
+        <w:spacing w:before="100" w:beforeAutospacing="1" w:after="100" w:afterAutospacing="1" w:line="240" w:lineRule="auto"/>
+        <w:rPr>
+          <w:rFonts w:eastAsia="Times New Roman" w:cs="Times New Roman"/>
+        </w:rPr>
+      </w:pPr>
+      <w:r>
+        <w:rPr>
+          <w:rFonts w:eastAsia="Times New Roman" w:cs="Times New Roman"/>
+        </w:rPr>
+        <w:t>Receptionist: Will be able to check-in/check-out clients from the hotel on the Web-app.</w:t>
+      </w:r>
+    </w:p>
+    <w:p>
+      <w:pPr>
+        <w:spacing w:before="100" w:beforeAutospacing="1" w:after="100" w:afterAutospacing="1" w:line="240" w:lineRule="auto"/>
+        <w:rPr>
+          <w:rFonts w:eastAsia="Times New Roman" w:cs="Times New Roman"/>
+        </w:rPr>
+      </w:pPr>
+      <w:r>
+        <w:rPr>
+          <w:rFonts w:eastAsia="Times New Roman" w:cs="Times New Roman"/>
+        </w:rPr>
+        <w:t>Manager: Will be able to do what a receptionist does. Additionally they are allowed to make reservations for specific users.</w:t>
+      </w:r>
+    </w:p>
+    <w:p>
+      <w:pPr>
+        <w:spacing w:before="100" w:beforeAutospacing="1" w:after="100" w:afterAutospacing="1" w:line="240" w:lineRule="auto"/>
+        <w:rPr>
+          <w:rFonts w:eastAsia="Times New Roman" w:cs="Times New Roman"/>
           <w:highlight w:val="yellow"/>
         </w:rPr>
       </w:pPr>
@@ -664,17 +676,8 @@
           <w:rFonts w:eastAsia="Times New Roman" w:cs="Times New Roman"/>
           <w:highlight w:val="yellow"/>
         </w:rPr>
-        <w:t>use a few features of your product and high level users who may want to take full advantage of your product</w:t>
-      </w:r>
-      <w:proofErr w:type="gramStart"/>
-      <w:r>
-        <w:rPr>
-          <w:rFonts w:eastAsia="Times New Roman" w:cs="Times New Roman"/>
-          <w:highlight w:val="yellow"/>
-        </w:rPr>
-        <w:t>.&gt;</w:t>
-      </w:r>
-      <w:proofErr w:type="gramEnd"/>
+        <w:t>use a few features of your product and high level users who may want to take full advantage of your product.&gt;</w:t>
+      </w:r>
     </w:p>
     <w:p>
       <w:pPr>
@@ -695,23 +698,7 @@
           <w:rFonts w:eastAsia="Times New Roman" w:cs="Times New Roman"/>
           <w:highlight w:val="yellow"/>
         </w:rPr>
-        <w:t xml:space="preserve"> </w:t>
-      </w:r>
-      <w:proofErr w:type="gramStart"/>
-      <w:r>
-        <w:rPr>
-          <w:rFonts w:eastAsia="Times New Roman" w:cs="Times New Roman"/>
-          <w:highlight w:val="yellow"/>
-        </w:rPr>
-        <w:t>Some</w:t>
-      </w:r>
-      <w:proofErr w:type="gramEnd"/>
-      <w:r>
-        <w:rPr>
-          <w:rFonts w:eastAsia="Times New Roman" w:cs="Times New Roman"/>
-          <w:highlight w:val="yellow"/>
-        </w:rPr>
-        <w:t xml:space="preserve"> examples of modes could include: free version vs. paying version; user vs. admin; single player game vs. multi-player game. </w:t>
+        <w:t xml:space="preserve"> Some examples of modes could include: free version vs. paying version; user vs. admin; single player game vs. multi-player game. </w:t>
       </w:r>
       <w:r>
         <w:rPr>
@@ -772,15 +759,7 @@
           <w:rFonts w:eastAsia="Times New Roman" w:cs="Times New Roman"/>
           <w:highlight w:val="yellow"/>
         </w:rPr>
-        <w:t xml:space="preserve"> You may have multiple features that correspond to each operational scenario</w:t>
-      </w:r>
-      <w:proofErr w:type="gramStart"/>
-      <w:r>
-        <w:rPr>
-          <w:rFonts w:eastAsia="Times New Roman" w:cs="Times New Roman"/>
-          <w:highlight w:val="yellow"/>
-        </w:rPr>
-        <w:t>.</w:t>
+        <w:t xml:space="preserve"> You may have multiple features that correspond to each operational scenario.</w:t>
       </w:r>
       <w:r>
         <w:rPr>
@@ -789,7 +768,6 @@
         </w:rPr>
         <w:t>&gt;</w:t>
       </w:r>
-      <w:proofErr w:type="gramEnd"/>
     </w:p>
     <w:p>
       <w:pPr>
@@ -995,21 +973,7 @@
         <w:rPr>
           <w:rFonts w:eastAsia="Times New Roman" w:cs="Times New Roman"/>
         </w:rPr>
-        <w:t xml:space="preserve">Would Like to </w:t>
-      </w:r>
-      <w:proofErr w:type="gramStart"/>
-      <w:r>
-        <w:rPr>
-          <w:rFonts w:eastAsia="Times New Roman" w:cs="Times New Roman"/>
-        </w:rPr>
-        <w:t>Have</w:t>
-      </w:r>
-      <w:proofErr w:type="gramEnd"/>
-      <w:r>
-        <w:rPr>
-          <w:rFonts w:eastAsia="Times New Roman" w:cs="Times New Roman"/>
-        </w:rPr>
-        <w:t xml:space="preserve">: </w:t>
+        <w:t xml:space="preserve">Would Like to Have: </w:t>
       </w:r>
       <w:r>
         <w:rPr>
@@ -1035,27 +999,14 @@
         <w:rPr>
           <w:rFonts w:eastAsia="Times New Roman" w:cs="Times New Roman"/>
         </w:rPr>
+        <w:lastRenderedPageBreak/>
         <w:t>All the must haves</w:t>
       </w:r>
       <w:r>
         <w:rPr>
           <w:rFonts w:eastAsia="Times New Roman" w:cs="Times New Roman"/>
         </w:rPr>
-        <w:t xml:space="preserve"> (</w:t>
-      </w:r>
-      <w:proofErr w:type="spellStart"/>
-      <w:r>
-        <w:rPr>
-          <w:rFonts w:eastAsia="Times New Roman" w:cs="Times New Roman"/>
-        </w:rPr>
-        <w:t>lol</w:t>
-      </w:r>
-      <w:proofErr w:type="spellEnd"/>
-      <w:r>
-        <w:rPr>
-          <w:rFonts w:eastAsia="Times New Roman" w:cs="Times New Roman"/>
-        </w:rPr>
-        <w:t>) but really, be careful here.</w:t>
+        <w:t xml:space="preserve"> (lol) but really, be careful here.</w:t>
       </w:r>
     </w:p>
     <w:p>
@@ -1096,6 +1047,12 @@
         <w:rPr>
           <w:rFonts w:eastAsia="Times New Roman" w:cs="Times New Roman"/>
         </w:rPr>
+        <w:t>The system will be developed using text editors. We will use HTML5, CSS, PHP (possibly Javascript/jQuery) for the front-end display. We will also use PHP and MySQL for data storage and communication from front-end to back-end. It is a web-app so it should be released on Chrome, Safari, Firefox on mobile and desktop.</w:t>
+      </w:r>
+      <w:r>
+        <w:rPr>
+          <w:rFonts w:eastAsia="Times New Roman" w:cs="Times New Roman"/>
+        </w:rPr>
         <w:t>&lt;</w:t>
       </w:r>
       <w:r>
@@ -1118,9 +1075,14 @@
         <w:spacing w:before="100" w:beforeAutospacing="1" w:after="100" w:afterAutospacing="1" w:line="240" w:lineRule="auto"/>
         <w:rPr>
           <w:rFonts w:eastAsia="Times New Roman" w:cs="Times New Roman"/>
-          <w:highlight w:val="yellow"/>
-        </w:rPr>
-      </w:pPr>
+        </w:rPr>
+      </w:pPr>
+      <w:r>
+        <w:rPr>
+          <w:rFonts w:eastAsia="Times New Roman" w:cs="Times New Roman"/>
+        </w:rPr>
+        <w:t>There will be a learning period for the programmers. A major limitation is that you must have an internet connection. The system is mobile. I wouldn’t recommend using the system while driving.</w:t>
+      </w:r>
       <w:r>
         <w:rPr>
           <w:rFonts w:eastAsia="Times New Roman" w:cs="Times New Roman"/>
@@ -1136,12 +1098,21 @@
           <w:rFonts w:eastAsia="Times New Roman" w:cs="Times New Roman"/>
         </w:rPr>
       </w:pPr>
-      <w:r>
-        <w:rPr>
-          <w:rFonts w:eastAsia="Times New Roman" w:cs="Times New Roman"/>
-          <w:highlight w:val="yellow"/>
-        </w:rPr>
-        <w:lastRenderedPageBreak/>
+      <w:bookmarkStart w:id="0" w:name="_GoBack"/>
+      <w:bookmarkEnd w:id="0"/>
+    </w:p>
+    <w:p>
+      <w:pPr>
+        <w:spacing w:before="100" w:beforeAutospacing="1" w:after="100" w:afterAutospacing="1" w:line="240" w:lineRule="auto"/>
+        <w:rPr>
+          <w:rFonts w:eastAsia="Times New Roman" w:cs="Times New Roman"/>
+        </w:rPr>
+      </w:pPr>
+      <w:r>
+        <w:rPr>
+          <w:rFonts w:eastAsia="Times New Roman" w:cs="Times New Roman"/>
+          <w:highlight w:val="yellow"/>
+        </w:rPr>
         <w:t xml:space="preserve">&lt;List the disadvantages and limitations associated with your platform/development environment/language/etc.  What are your other alternatives?  What are the tradeoffs?  Why are your selections the best </w:t>
       </w:r>
       <w:r>
@@ -1149,23 +1120,7 @@
           <w:rFonts w:eastAsia="Times New Roman" w:cs="Times New Roman"/>
           <w:highlight w:val="yellow"/>
         </w:rPr>
-        <w:t>possible for your system</w:t>
-      </w:r>
-      <w:proofErr w:type="gramStart"/>
-      <w:r>
-        <w:rPr>
-          <w:rFonts w:eastAsia="Times New Roman" w:cs="Times New Roman"/>
-          <w:highlight w:val="yellow"/>
-        </w:rPr>
-        <w:t>?&gt;</w:t>
-      </w:r>
-      <w:proofErr w:type="gramEnd"/>
-      <w:r>
-        <w:rPr>
-          <w:rFonts w:eastAsia="Times New Roman" w:cs="Times New Roman"/>
-          <w:highlight w:val="yellow"/>
-        </w:rPr>
-        <w:t xml:space="preserve"> </w:t>
+        <w:t xml:space="preserve">possible for your system?&gt; </w:t>
       </w:r>
       <w:r>
         <w:rPr>
@@ -2504,7 +2459,7 @@
 </file>
 
 <file path=customXml/itemProps1.xml><?xml version="1.0" encoding="utf-8"?>
-<ds:datastoreItem xmlns:ds="http://schemas.openxmlformats.org/officeDocument/2006/customXml" ds:itemID="{CE0896C9-0341-C74F-BC8D-492D397C3E1A}">
+<ds:datastoreItem xmlns:ds="http://schemas.openxmlformats.org/officeDocument/2006/customXml" ds:itemID="{A0D46E62-CA25-FC4C-A404-F3ED6551B88B}">
   <ds:schemaRefs>
     <ds:schemaRef ds:uri="http://schemas.openxmlformats.org/officeDocument/2006/bibliography"/>
   </ds:schemaRefs>

</xml_diff>